<commit_message>
Avem excel, titlu, data, totul merge bine
</commit_message>
<xml_diff>
--- a/New Microsoft Word Document.docx
+++ b/New Microsoft Word Document.docx
@@ -292,6 +292,1089 @@
       <w:proofErr w:type="spellEnd"/>
       <w:r>
         <w:t>"</w:t>
+      </w:r>
+    </w:p>
+    <w:p/>
+    <w:p>
+      <w:r>
+        <w:lastRenderedPageBreak/>
+        <w:t>{</w:t>
+      </w:r>
+    </w:p>
+    <w:p>
+      <w:r>
+        <w:t>  "institutions": [</w:t>
+      </w:r>
+    </w:p>
+    <w:p>
+      <w:r>
+        <w:t>    "</w:t>
+      </w:r>
+      <w:proofErr w:type="spellStart"/>
+      <w:r>
+        <w:t>Societatea</w:t>
+      </w:r>
+      <w:proofErr w:type="spellEnd"/>
+      <w:r>
+        <w:t xml:space="preserve"> COMPLEXUL ENERGETIC OLTENIA SA",</w:t>
+      </w:r>
+    </w:p>
+    <w:p>
+      <w:r>
+        <w:t>    "COMPANIA DE TRANSPORT PUBLIC SA Arad"</w:t>
+      </w:r>
+    </w:p>
+    <w:p>
+      <w:r>
+        <w:t>  ],</w:t>
+      </w:r>
+    </w:p>
+    <w:p>
+      <w:r>
+        <w:t>  "keywords": [</w:t>
+      </w:r>
+    </w:p>
+    <w:p>
+      <w:r>
+        <w:t>  "</w:t>
+      </w:r>
+      <w:proofErr w:type="spellStart"/>
+      <w:r>
+        <w:t>alimentator</w:t>
+      </w:r>
+      <w:proofErr w:type="spellEnd"/>
+      <w:r>
+        <w:t>",</w:t>
+      </w:r>
+    </w:p>
+    <w:p>
+      <w:r>
+        <w:t>  "</w:t>
+      </w:r>
+      <w:proofErr w:type="spellStart"/>
+      <w:r>
+        <w:t>alimentatoare</w:t>
+      </w:r>
+      <w:proofErr w:type="spellEnd"/>
+      <w:r>
+        <w:t>",</w:t>
+      </w:r>
+    </w:p>
+    <w:p>
+      <w:r>
+        <w:t>  "</w:t>
+      </w:r>
+      <w:proofErr w:type="spellStart"/>
+      <w:proofErr w:type="gramStart"/>
+      <w:r>
+        <w:t>aparate</w:t>
+      </w:r>
+      <w:proofErr w:type="spellEnd"/>
+      <w:proofErr w:type="gramEnd"/>
+      <w:r>
+        <w:t xml:space="preserve"> de </w:t>
+      </w:r>
+      <w:proofErr w:type="spellStart"/>
+      <w:r>
+        <w:t>masura</w:t>
+      </w:r>
+      <w:proofErr w:type="spellEnd"/>
+      <w:r>
+        <w:t>",</w:t>
+      </w:r>
+    </w:p>
+    <w:p>
+      <w:r>
+        <w:t>  "</w:t>
+      </w:r>
+      <w:proofErr w:type="spellStart"/>
+      <w:proofErr w:type="gramStart"/>
+      <w:r>
+        <w:t>componente</w:t>
+      </w:r>
+      <w:proofErr w:type="spellEnd"/>
+      <w:proofErr w:type="gramEnd"/>
+      <w:r>
+        <w:t xml:space="preserve"> </w:t>
+      </w:r>
+      <w:proofErr w:type="spellStart"/>
+      <w:r>
+        <w:t>electronice</w:t>
+      </w:r>
+      <w:proofErr w:type="spellEnd"/>
+      <w:r>
+        <w:t>",</w:t>
+      </w:r>
+    </w:p>
+    <w:p>
+      <w:r>
+        <w:t>  "</w:t>
+      </w:r>
+      <w:proofErr w:type="spellStart"/>
+      <w:r>
+        <w:t>condensator</w:t>
+      </w:r>
+      <w:proofErr w:type="spellEnd"/>
+      <w:r>
+        <w:t>",</w:t>
+      </w:r>
+    </w:p>
+    <w:p>
+      <w:r>
+        <w:t>  "</w:t>
+      </w:r>
+      <w:proofErr w:type="spellStart"/>
+      <w:r>
+        <w:t>condensatori</w:t>
+      </w:r>
+      <w:proofErr w:type="spellEnd"/>
+      <w:r>
+        <w:t>",</w:t>
+      </w:r>
+    </w:p>
+    <w:p>
+      <w:r>
+        <w:t>  "convertor",</w:t>
+      </w:r>
+    </w:p>
+    <w:p>
+      <w:r>
+        <w:t>  "</w:t>
+      </w:r>
+      <w:proofErr w:type="spellStart"/>
+      <w:r>
+        <w:t>circuite</w:t>
+      </w:r>
+      <w:proofErr w:type="spellEnd"/>
+      <w:r>
+        <w:t>",</w:t>
+      </w:r>
+    </w:p>
+    <w:p>
+      <w:r>
+        <w:t>  "circuit",</w:t>
+      </w:r>
+    </w:p>
+    <w:p>
+      <w:r>
+        <w:t>  "</w:t>
+      </w:r>
+      <w:proofErr w:type="spellStart"/>
+      <w:r>
+        <w:t>dioda</w:t>
+      </w:r>
+      <w:proofErr w:type="spellEnd"/>
+      <w:r>
+        <w:t>",</w:t>
+      </w:r>
+    </w:p>
+    <w:p>
+      <w:r>
+        <w:t>  "diode",</w:t>
+      </w:r>
+    </w:p>
+    <w:p>
+      <w:r>
+        <w:t>  "</w:t>
+      </w:r>
+      <w:proofErr w:type="spellStart"/>
+      <w:r>
+        <w:t>electronice</w:t>
+      </w:r>
+      <w:proofErr w:type="spellEnd"/>
+      <w:r>
+        <w:t>",</w:t>
+      </w:r>
+    </w:p>
+    <w:p>
+      <w:r>
+        <w:t>  "</w:t>
+      </w:r>
+      <w:proofErr w:type="spellStart"/>
+      <w:r>
+        <w:t>electrice</w:t>
+      </w:r>
+      <w:proofErr w:type="spellEnd"/>
+      <w:r>
+        <w:t>",</w:t>
+      </w:r>
+    </w:p>
+    <w:p>
+      <w:r>
+        <w:t>  "</w:t>
+      </w:r>
+      <w:proofErr w:type="spellStart"/>
+      <w:r>
+        <w:t>rezistenta</w:t>
+      </w:r>
+      <w:proofErr w:type="spellEnd"/>
+      <w:r>
+        <w:t>",</w:t>
+      </w:r>
+    </w:p>
+    <w:p>
+      <w:r>
+        <w:t>  "</w:t>
+      </w:r>
+      <w:proofErr w:type="spellStart"/>
+      <w:r>
+        <w:t>rezistor</w:t>
+      </w:r>
+      <w:proofErr w:type="spellEnd"/>
+      <w:r>
+        <w:t>",</w:t>
+      </w:r>
+    </w:p>
+    <w:p>
+      <w:r>
+        <w:t>  "router",</w:t>
+      </w:r>
+    </w:p>
+    <w:p>
+      <w:r>
+        <w:t>  "</w:t>
+      </w:r>
+      <w:proofErr w:type="spellStart"/>
+      <w:r>
+        <w:t>sigurante</w:t>
+      </w:r>
+      <w:proofErr w:type="spellEnd"/>
+      <w:r>
+        <w:t>",</w:t>
+      </w:r>
+    </w:p>
+    <w:p>
+      <w:r>
+        <w:t>  "</w:t>
+      </w:r>
+      <w:proofErr w:type="spellStart"/>
+      <w:r>
+        <w:t>siguranta</w:t>
+      </w:r>
+      <w:proofErr w:type="spellEnd"/>
+      <w:r>
+        <w:t>",</w:t>
+      </w:r>
+    </w:p>
+    <w:p>
+      <w:r>
+        <w:t>  "</w:t>
+      </w:r>
+      <w:proofErr w:type="spellStart"/>
+      <w:r>
+        <w:t>sursa</w:t>
+      </w:r>
+      <w:proofErr w:type="spellEnd"/>
+      <w:r>
+        <w:t>",</w:t>
+      </w:r>
+    </w:p>
+    <w:p>
+      <w:r>
+        <w:lastRenderedPageBreak/>
+        <w:t>  "</w:t>
+      </w:r>
+      <w:proofErr w:type="spellStart"/>
+      <w:r>
+        <w:t>surse</w:t>
+      </w:r>
+      <w:proofErr w:type="spellEnd"/>
+      <w:r>
+        <w:t>",</w:t>
+      </w:r>
+    </w:p>
+    <w:p>
+      <w:r>
+        <w:t>  "</w:t>
+      </w:r>
+      <w:proofErr w:type="spellStart"/>
+      <w:r>
+        <w:t>erbicid</w:t>
+      </w:r>
+      <w:proofErr w:type="spellEnd"/>
+      <w:r>
+        <w:t>",</w:t>
+      </w:r>
+    </w:p>
+    <w:p>
+      <w:r>
+        <w:t>  "switch",</w:t>
+      </w:r>
+    </w:p>
+    <w:p>
+      <w:r>
+        <w:t>  "</w:t>
+      </w:r>
+      <w:proofErr w:type="spellStart"/>
+      <w:r>
+        <w:t>tranzistor</w:t>
+      </w:r>
+      <w:proofErr w:type="spellEnd"/>
+      <w:r>
+        <w:t>",</w:t>
+      </w:r>
+    </w:p>
+    <w:p>
+      <w:r>
+        <w:t>  "</w:t>
+      </w:r>
+      <w:proofErr w:type="spellStart"/>
+      <w:r>
+        <w:t>tranzistori</w:t>
+      </w:r>
+      <w:proofErr w:type="spellEnd"/>
+      <w:r>
+        <w:t>",</w:t>
+      </w:r>
+    </w:p>
+    <w:p>
+      <w:r>
+        <w:t>  "</w:t>
+      </w:r>
+      <w:proofErr w:type="spellStart"/>
+      <w:r>
+        <w:t>mufa</w:t>
+      </w:r>
+      <w:proofErr w:type="spellEnd"/>
+      <w:r>
+        <w:t>",</w:t>
+      </w:r>
+    </w:p>
+    <w:p>
+      <w:r>
+        <w:t>  "</w:t>
+      </w:r>
+      <w:proofErr w:type="spellStart"/>
+      <w:r>
+        <w:t>mufe</w:t>
+      </w:r>
+      <w:proofErr w:type="spellEnd"/>
+      <w:r>
+        <w:t>",</w:t>
+      </w:r>
+    </w:p>
+    <w:p>
+      <w:r>
+        <w:t>  "</w:t>
+      </w:r>
+      <w:proofErr w:type="spellStart"/>
+      <w:r>
+        <w:t>conector</w:t>
+      </w:r>
+      <w:proofErr w:type="spellEnd"/>
+      <w:r>
+        <w:t>",</w:t>
+      </w:r>
+    </w:p>
+    <w:p>
+      <w:r>
+        <w:t>  "</w:t>
+      </w:r>
+      <w:proofErr w:type="spellStart"/>
+      <w:r>
+        <w:t>conectori</w:t>
+      </w:r>
+      <w:proofErr w:type="spellEnd"/>
+      <w:r>
+        <w:t>",</w:t>
+      </w:r>
+    </w:p>
+    <w:p>
+      <w:r>
+        <w:t>  "</w:t>
+      </w:r>
+      <w:proofErr w:type="spellStart"/>
+      <w:r>
+        <w:t>cabluri</w:t>
+      </w:r>
+      <w:proofErr w:type="spellEnd"/>
+      <w:r>
+        <w:t>",</w:t>
+      </w:r>
+    </w:p>
+    <w:p>
+      <w:r>
+        <w:t>  "</w:t>
+      </w:r>
+      <w:proofErr w:type="spellStart"/>
+      <w:r>
+        <w:t>cablu</w:t>
+      </w:r>
+      <w:proofErr w:type="spellEnd"/>
+      <w:r>
+        <w:t>",</w:t>
+      </w:r>
+    </w:p>
+    <w:p>
+      <w:r>
+        <w:t>  "pin",</w:t>
+      </w:r>
+    </w:p>
+    <w:p>
+      <w:r>
+        <w:t>  "</w:t>
+      </w:r>
+      <w:proofErr w:type="spellStart"/>
+      <w:r>
+        <w:t>pini</w:t>
+      </w:r>
+      <w:proofErr w:type="spellEnd"/>
+      <w:r>
+        <w:t>",</w:t>
+      </w:r>
+    </w:p>
+    <w:p>
+      <w:r>
+        <w:t>  "terminal",</w:t>
+      </w:r>
+    </w:p>
+    <w:p>
+      <w:r>
+        <w:t>  "</w:t>
+      </w:r>
+      <w:proofErr w:type="spellStart"/>
+      <w:r>
+        <w:t>terminale</w:t>
+      </w:r>
+      <w:proofErr w:type="spellEnd"/>
+      <w:r>
+        <w:t>",</w:t>
+      </w:r>
+    </w:p>
+    <w:p>
+      <w:r>
+        <w:t>  "header",</w:t>
+      </w:r>
+    </w:p>
+    <w:p>
+      <w:r>
+        <w:t>  "jumper",</w:t>
+      </w:r>
+    </w:p>
+    <w:p>
+      <w:r>
+        <w:t>  "</w:t>
+      </w:r>
+      <w:proofErr w:type="spellStart"/>
+      <w:r>
+        <w:t>panglica</w:t>
+      </w:r>
+      <w:proofErr w:type="spellEnd"/>
+      <w:r>
+        <w:t>",</w:t>
+      </w:r>
+    </w:p>
+    <w:p>
+      <w:r>
+        <w:t>  "</w:t>
+      </w:r>
+      <w:proofErr w:type="spellStart"/>
+      <w:r>
+        <w:t>placa</w:t>
+      </w:r>
+      <w:proofErr w:type="spellEnd"/>
+      <w:r>
+        <w:t>",</w:t>
+      </w:r>
+    </w:p>
+    <w:p>
+      <w:r>
+        <w:t>  "</w:t>
+      </w:r>
+      <w:proofErr w:type="spellStart"/>
+      <w:proofErr w:type="gramStart"/>
+      <w:r>
+        <w:t>placi</w:t>
+      </w:r>
+      <w:proofErr w:type="spellEnd"/>
+      <w:proofErr w:type="gramEnd"/>
+      <w:r>
+        <w:t xml:space="preserve"> </w:t>
+      </w:r>
+      <w:proofErr w:type="spellStart"/>
+      <w:r>
+        <w:t>prototip</w:t>
+      </w:r>
+      <w:proofErr w:type="spellEnd"/>
+      <w:r>
+        <w:t>",</w:t>
+      </w:r>
+    </w:p>
+    <w:p>
+      <w:r>
+        <w:t>  "</w:t>
+      </w:r>
+      <w:proofErr w:type="spellStart"/>
+      <w:r>
+        <w:t>pcb</w:t>
+      </w:r>
+      <w:proofErr w:type="spellEnd"/>
+      <w:r>
+        <w:t>",</w:t>
+      </w:r>
+    </w:p>
+    <w:p>
+      <w:r>
+        <w:t>  "breadboard",</w:t>
+      </w:r>
+    </w:p>
+    <w:p>
+      <w:r>
+        <w:t>  "</w:t>
+      </w:r>
+      <w:proofErr w:type="spellStart"/>
+      <w:r>
+        <w:t>bobina</w:t>
+      </w:r>
+      <w:proofErr w:type="spellEnd"/>
+      <w:r>
+        <w:t>",</w:t>
+      </w:r>
+    </w:p>
+    <w:p>
+      <w:r>
+        <w:t>  "inductor",</w:t>
+      </w:r>
+    </w:p>
+    <w:p>
+      <w:r>
+        <w:t>  "</w:t>
+      </w:r>
+      <w:proofErr w:type="spellStart"/>
+      <w:r>
+        <w:t>tiristor</w:t>
+      </w:r>
+      <w:proofErr w:type="spellEnd"/>
+      <w:r>
+        <w:t>",</w:t>
+      </w:r>
+    </w:p>
+    <w:p>
+      <w:r>
+        <w:lastRenderedPageBreak/>
+        <w:t>  "</w:t>
+      </w:r>
+      <w:proofErr w:type="spellStart"/>
+      <w:r>
+        <w:t>mosfet</w:t>
+      </w:r>
+      <w:proofErr w:type="spellEnd"/>
+      <w:r>
+        <w:t>",</w:t>
+      </w:r>
+    </w:p>
+    <w:p>
+      <w:r>
+        <w:t>  "</w:t>
+      </w:r>
+      <w:proofErr w:type="spellStart"/>
+      <w:r>
+        <w:t>bjt</w:t>
+      </w:r>
+      <w:proofErr w:type="spellEnd"/>
+      <w:r>
+        <w:t>",</w:t>
+      </w:r>
+    </w:p>
+    <w:p>
+      <w:r>
+        <w:t>  "led",</w:t>
+      </w:r>
+    </w:p>
+    <w:p>
+      <w:r>
+        <w:t>  "</w:t>
+      </w:r>
+      <w:proofErr w:type="spellStart"/>
+      <w:r>
+        <w:t>leduri</w:t>
+      </w:r>
+      <w:proofErr w:type="spellEnd"/>
+      <w:r>
+        <w:t>",</w:t>
+      </w:r>
+    </w:p>
+    <w:p>
+      <w:r>
+        <w:t>  "</w:t>
+      </w:r>
+      <w:proofErr w:type="spellStart"/>
+      <w:r>
+        <w:t>fotodioda</w:t>
+      </w:r>
+      <w:proofErr w:type="spellEnd"/>
+      <w:r>
+        <w:t>",</w:t>
+      </w:r>
+    </w:p>
+    <w:p>
+      <w:r>
+        <w:t>  "</w:t>
+      </w:r>
+      <w:proofErr w:type="spellStart"/>
+      <w:r>
+        <w:t>optocuplor</w:t>
+      </w:r>
+      <w:proofErr w:type="spellEnd"/>
+      <w:r>
+        <w:t>",</w:t>
+      </w:r>
+    </w:p>
+    <w:p>
+      <w:r>
+        <w:t>  "</w:t>
+      </w:r>
+      <w:proofErr w:type="gramStart"/>
+      <w:r>
+        <w:t>regulator</w:t>
+      </w:r>
+      <w:proofErr w:type="gramEnd"/>
+      <w:r>
+        <w:t xml:space="preserve"> </w:t>
+      </w:r>
+      <w:proofErr w:type="spellStart"/>
+      <w:r>
+        <w:t>tensiune</w:t>
+      </w:r>
+      <w:proofErr w:type="spellEnd"/>
+      <w:r>
+        <w:t>",</w:t>
+      </w:r>
+    </w:p>
+    <w:p>
+      <w:r>
+        <w:t>  "</w:t>
+      </w:r>
+      <w:proofErr w:type="spellStart"/>
+      <w:r>
+        <w:t>stabilizator</w:t>
+      </w:r>
+      <w:proofErr w:type="spellEnd"/>
+      <w:r>
+        <w:t>",</w:t>
+      </w:r>
+    </w:p>
+    <w:p>
+      <w:r>
+        <w:t>  "</w:t>
+      </w:r>
+      <w:proofErr w:type="spellStart"/>
+      <w:proofErr w:type="gramStart"/>
+      <w:r>
+        <w:t>amplificator</w:t>
+      </w:r>
+      <w:proofErr w:type="spellEnd"/>
+      <w:proofErr w:type="gramEnd"/>
+      <w:r>
+        <w:t xml:space="preserve"> operational",</w:t>
+      </w:r>
+    </w:p>
+    <w:p>
+      <w:r>
+        <w:t>  "</w:t>
+      </w:r>
+      <w:proofErr w:type="spellStart"/>
+      <w:r>
+        <w:t>letcon</w:t>
+      </w:r>
+      <w:proofErr w:type="spellEnd"/>
+      <w:r>
+        <w:t>",</w:t>
+      </w:r>
+    </w:p>
+    <w:p>
+      <w:r>
+        <w:t>  "</w:t>
+      </w:r>
+      <w:proofErr w:type="spellStart"/>
+      <w:r>
+        <w:t>fludor</w:t>
+      </w:r>
+      <w:proofErr w:type="spellEnd"/>
+      <w:r>
+        <w:t>",</w:t>
+      </w:r>
+    </w:p>
+    <w:p>
+      <w:r>
+        <w:t>  "</w:t>
+      </w:r>
+      <w:proofErr w:type="gramStart"/>
+      <w:r>
+        <w:t>pasta</w:t>
+      </w:r>
+      <w:proofErr w:type="gramEnd"/>
+      <w:r>
+        <w:t xml:space="preserve"> </w:t>
+      </w:r>
+      <w:proofErr w:type="spellStart"/>
+      <w:r>
+        <w:t>decapanta</w:t>
+      </w:r>
+      <w:proofErr w:type="spellEnd"/>
+      <w:r>
+        <w:t>",</w:t>
+      </w:r>
+    </w:p>
+    <w:p>
+      <w:r>
+        <w:t>  "</w:t>
+      </w:r>
+      <w:proofErr w:type="gramStart"/>
+      <w:r>
+        <w:t>fire</w:t>
+      </w:r>
+      <w:proofErr w:type="gramEnd"/>
+      <w:r>
+        <w:t xml:space="preserve"> </w:t>
+      </w:r>
+      <w:proofErr w:type="spellStart"/>
+      <w:r>
+        <w:t>dupont</w:t>
+      </w:r>
+      <w:proofErr w:type="spellEnd"/>
+      <w:r>
+        <w:t>",</w:t>
+      </w:r>
+    </w:p>
+    <w:p>
+      <w:r>
+        <w:t>  "</w:t>
+      </w:r>
+      <w:proofErr w:type="spellStart"/>
+      <w:r>
+        <w:t>clesti</w:t>
+      </w:r>
+      <w:proofErr w:type="spellEnd"/>
+      <w:r>
+        <w:t>",</w:t>
+      </w:r>
+    </w:p>
+    <w:p>
+      <w:r>
+        <w:t>  "tester",</w:t>
+      </w:r>
+    </w:p>
+    <w:p>
+      <w:r>
+        <w:t>  "</w:t>
+      </w:r>
+      <w:proofErr w:type="spellStart"/>
+      <w:r>
+        <w:t>testere</w:t>
+      </w:r>
+      <w:proofErr w:type="spellEnd"/>
+      <w:r>
+        <w:t>",</w:t>
+      </w:r>
+    </w:p>
+    <w:p>
+      <w:r>
+        <w:t>  "</w:t>
+      </w:r>
+      <w:proofErr w:type="spellStart"/>
+      <w:r>
+        <w:t>senzor</w:t>
+      </w:r>
+      <w:proofErr w:type="spellEnd"/>
+      <w:r>
+        <w:t>",</w:t>
+      </w:r>
+    </w:p>
+    <w:p>
+      <w:r>
+        <w:t>  "</w:t>
+      </w:r>
+      <w:proofErr w:type="spellStart"/>
+      <w:r>
+        <w:t>senzori</w:t>
+      </w:r>
+      <w:proofErr w:type="spellEnd"/>
+      <w:r>
+        <w:t>",</w:t>
+      </w:r>
+    </w:p>
+    <w:p>
+      <w:r>
+        <w:t>  "</w:t>
+      </w:r>
+      <w:proofErr w:type="spellStart"/>
+      <w:r>
+        <w:t>modul</w:t>
+      </w:r>
+      <w:proofErr w:type="spellEnd"/>
+      <w:r>
+        <w:t>",</w:t>
+      </w:r>
+    </w:p>
+    <w:p>
+      <w:r>
+        <w:t>  "controller",</w:t>
+      </w:r>
+    </w:p>
+    <w:p>
+      <w:r>
+        <w:t>  "</w:t>
+      </w:r>
+      <w:proofErr w:type="spellStart"/>
+      <w:r>
+        <w:t>controler</w:t>
+      </w:r>
+      <w:proofErr w:type="spellEnd"/>
+      <w:r>
+        <w:t>",</w:t>
+      </w:r>
+    </w:p>
+    <w:p>
+      <w:r>
+        <w:t>  "</w:t>
+      </w:r>
+      <w:proofErr w:type="spellStart"/>
+      <w:r>
+        <w:t>releu</w:t>
+      </w:r>
+      <w:proofErr w:type="spellEnd"/>
+      <w:r>
+        <w:t>",</w:t>
+      </w:r>
+    </w:p>
+    <w:p>
+      <w:r>
+        <w:t>  "</w:t>
+      </w:r>
+      <w:proofErr w:type="spellStart"/>
+      <w:r>
+        <w:t>automatizare</w:t>
+      </w:r>
+      <w:proofErr w:type="spellEnd"/>
+      <w:r>
+        <w:t>",</w:t>
+      </w:r>
+    </w:p>
+    <w:p>
+      <w:r>
+        <w:t>  "</w:t>
+      </w:r>
+      <w:proofErr w:type="spellStart"/>
+      <w:proofErr w:type="gramStart"/>
+      <w:r>
+        <w:t>echipamente</w:t>
+      </w:r>
+      <w:proofErr w:type="spellEnd"/>
+      <w:proofErr w:type="gramEnd"/>
+      <w:r>
+        <w:t xml:space="preserve"> </w:t>
+      </w:r>
+      <w:proofErr w:type="spellStart"/>
+      <w:r>
+        <w:t>electrice</w:t>
+      </w:r>
+      <w:proofErr w:type="spellEnd"/>
+      <w:r>
+        <w:t>",</w:t>
+      </w:r>
+    </w:p>
+    <w:p>
+      <w:r>
+        <w:t>  "</w:t>
+      </w:r>
+      <w:proofErr w:type="spellStart"/>
+      <w:proofErr w:type="gramStart"/>
+      <w:r>
+        <w:t>echipamente</w:t>
+      </w:r>
+      <w:proofErr w:type="spellEnd"/>
+      <w:proofErr w:type="gramEnd"/>
+      <w:r>
+        <w:t xml:space="preserve"> </w:t>
+      </w:r>
+      <w:proofErr w:type="spellStart"/>
+      <w:r>
+        <w:t>electronice</w:t>
+      </w:r>
+      <w:proofErr w:type="spellEnd"/>
+      <w:r>
+        <w:t>",</w:t>
+      </w:r>
+    </w:p>
+    <w:p>
+      <w:r>
+        <w:lastRenderedPageBreak/>
+        <w:t>  "</w:t>
+      </w:r>
+      <w:proofErr w:type="spellStart"/>
+      <w:r>
+        <w:t>dispozitive</w:t>
+      </w:r>
+      <w:proofErr w:type="spellEnd"/>
+      <w:r>
+        <w:t>",</w:t>
+      </w:r>
+    </w:p>
+    <w:p>
+      <w:r>
+        <w:t>  "</w:t>
+      </w:r>
+      <w:proofErr w:type="spellStart"/>
+      <w:proofErr w:type="gramStart"/>
+      <w:r>
+        <w:t>sistem</w:t>
+      </w:r>
+      <w:proofErr w:type="spellEnd"/>
+      <w:proofErr w:type="gramEnd"/>
+      <w:r>
+        <w:t xml:space="preserve"> de </w:t>
+      </w:r>
+      <w:proofErr w:type="spellStart"/>
+      <w:r>
+        <w:t>comanda</w:t>
+      </w:r>
+      <w:proofErr w:type="spellEnd"/>
+      <w:r>
+        <w:t>",</w:t>
+      </w:r>
+    </w:p>
+    <w:p>
+      <w:r>
+        <w:t>  "</w:t>
+      </w:r>
+      <w:proofErr w:type="spellStart"/>
+      <w:proofErr w:type="gramStart"/>
+      <w:r>
+        <w:t>alimentare</w:t>
+      </w:r>
+      <w:proofErr w:type="spellEnd"/>
+      <w:proofErr w:type="gramEnd"/>
+      <w:r>
+        <w:t xml:space="preserve"> </w:t>
+      </w:r>
+      <w:proofErr w:type="spellStart"/>
+      <w:r>
+        <w:t>echipamente</w:t>
+      </w:r>
+      <w:proofErr w:type="spellEnd"/>
+      <w:r>
+        <w:t>",</w:t>
+      </w:r>
+    </w:p>
+    <w:p>
+      <w:r>
+        <w:t>  "</w:t>
+      </w:r>
+      <w:proofErr w:type="spellStart"/>
+      <w:proofErr w:type="gramStart"/>
+      <w:r>
+        <w:t>tablouri</w:t>
+      </w:r>
+      <w:proofErr w:type="spellEnd"/>
+      <w:proofErr w:type="gramEnd"/>
+      <w:r>
+        <w:t xml:space="preserve"> </w:t>
+      </w:r>
+      <w:proofErr w:type="spellStart"/>
+      <w:r>
+        <w:t>electrice</w:t>
+      </w:r>
+      <w:proofErr w:type="spellEnd"/>
+      <w:r>
+        <w:t>",</w:t>
+      </w:r>
+    </w:p>
+    <w:p>
+      <w:r>
+        <w:t>  "</w:t>
+      </w:r>
+      <w:proofErr w:type="spellStart"/>
+      <w:proofErr w:type="gramStart"/>
+      <w:r>
+        <w:t>materiale</w:t>
+      </w:r>
+      <w:proofErr w:type="spellEnd"/>
+      <w:proofErr w:type="gramEnd"/>
+      <w:r>
+        <w:t xml:space="preserve"> </w:t>
+      </w:r>
+      <w:proofErr w:type="spellStart"/>
+      <w:r>
+        <w:t>electrice</w:t>
+      </w:r>
+      <w:proofErr w:type="spellEnd"/>
+      <w:r>
+        <w:t>",</w:t>
+      </w:r>
+    </w:p>
+    <w:p>
+      <w:r>
+        <w:t>  "</w:t>
+      </w:r>
+      <w:proofErr w:type="spellStart"/>
+      <w:proofErr w:type="gramStart"/>
+      <w:r>
+        <w:t>echipamente</w:t>
+      </w:r>
+      <w:proofErr w:type="spellEnd"/>
+      <w:proofErr w:type="gramEnd"/>
+      <w:r>
+        <w:t xml:space="preserve"> de </w:t>
+      </w:r>
+      <w:proofErr w:type="spellStart"/>
+      <w:r>
+        <w:t>laborator</w:t>
+      </w:r>
+      <w:proofErr w:type="spellEnd"/>
+      <w:r>
+        <w:t>",</w:t>
+      </w:r>
+    </w:p>
+    <w:p>
+      <w:r>
+        <w:t>  "</w:t>
+      </w:r>
+      <w:proofErr w:type="spellStart"/>
+      <w:proofErr w:type="gramStart"/>
+      <w:r>
+        <w:t>echipamente</w:t>
+      </w:r>
+      <w:proofErr w:type="spellEnd"/>
+      <w:proofErr w:type="gramEnd"/>
+      <w:r>
+        <w:t xml:space="preserve"> de </w:t>
+      </w:r>
+      <w:proofErr w:type="spellStart"/>
+      <w:r>
+        <w:t>testare</w:t>
+      </w:r>
+      <w:proofErr w:type="spellEnd"/>
+      <w:r>
+        <w:t>",</w:t>
+      </w:r>
+    </w:p>
+    <w:p>
+      <w:r>
+        <w:t>  "</w:t>
+      </w:r>
+      <w:proofErr w:type="spellStart"/>
+      <w:r>
+        <w:t>instrumentatie</w:t>
+      </w:r>
+      <w:proofErr w:type="spellEnd"/>
+      <w:r>
+        <w:t>"</w:t>
+      </w:r>
+    </w:p>
+    <w:p>
+      <w:r>
+        <w:t>  ]</w:t>
+      </w:r>
+    </w:p>
+    <w:p>
+      <w:r>
+        <w:t>}</w:t>
+      </w:r>
+    </w:p>
+    <w:p>
+      <w:r>
+        <w:tab/>
       </w:r>
     </w:p>
     <w:p/>

</xml_diff>